<commit_message>
week 4 lecture notes
</commit_message>
<xml_diff>
--- a/lec-notes-01-tvm.docx
+++ b/lec-notes-01-tvm.docx
@@ -1015,28 +1015,7 @@
           <w:sz w:val="28"/>
           <w:szCs w:val="28"/>
         </w:rPr>
-        <w:t xml:space="preserve">MODULE </w:t>
-      </w:r>
-      <w:r>
-        <w:rPr>
-          <w:sz w:val="28"/>
-          <w:szCs w:val="28"/>
-        </w:rPr>
-        <w:t>3</w:t>
-      </w:r>
-      <w:r>
-        <w:rPr>
-          <w:sz w:val="28"/>
-          <w:szCs w:val="28"/>
-        </w:rPr>
-        <w:t xml:space="preserve">: </w:t>
-      </w:r>
-      <w:r>
-        <w:rPr>
-          <w:sz w:val="28"/>
-          <w:szCs w:val="28"/>
-        </w:rPr>
-        <w:t>DECISION MAKING</w:t>
+        <w:t>MODULE 3: DECISION MAKING</w:t>
       </w:r>
     </w:p>
     <w:p>
@@ -1078,39 +1057,24 @@
           <w:szCs w:val="28"/>
         </w:rPr>
       </w:pPr>
+      <w:r>
+        <w:rPr>
+          <w:sz w:val="28"/>
+          <w:szCs w:val="28"/>
+        </w:rPr>
+        <w:t>3.1 DECISION CRITERIA: NPV</w:t>
+      </w:r>
+    </w:p>
+    <w:p>
+      <w:pPr>
+        <w:pStyle w:val="Normal"/>
+        <w:rPr>
+          <w:sz w:val="28"/>
+          <w:szCs w:val="28"/>
+        </w:rPr>
+      </w:pPr>
       <w:bookmarkStart w:id="1" w:name="__DdeLink__68_2083289696"/>
-      <w:r>
-        <w:rPr>
-          <w:sz w:val="28"/>
-          <w:szCs w:val="28"/>
-        </w:rPr>
-        <w:t>3</w:t>
-      </w:r>
-      <w:r>
-        <w:rPr>
-          <w:sz w:val="28"/>
-          <w:szCs w:val="28"/>
-        </w:rPr>
-        <w:t xml:space="preserve">.1 </w:t>
-      </w:r>
-      <w:r>
-        <w:rPr>
-          <w:sz w:val="28"/>
-          <w:szCs w:val="28"/>
-        </w:rPr>
-        <w:t>DECISION CRITERIA: NPV</w:t>
-      </w:r>
-    </w:p>
-    <w:p>
-      <w:pPr>
-        <w:pStyle w:val="Normal"/>
-        <w:rPr>
-          <w:sz w:val="28"/>
-          <w:szCs w:val="28"/>
-        </w:rPr>
-      </w:pPr>
-      <w:bookmarkStart w:id="2" w:name="__DdeLink__68_2083289696"/>
-      <w:bookmarkEnd w:id="2"/>
+      <w:bookmarkEnd w:id="1"/>
       <w:r>
         <w:rPr>
           <w:sz w:val="28"/>
@@ -1167,28 +1131,7 @@
           <w:sz w:val="28"/>
           <w:szCs w:val="28"/>
         </w:rPr>
-        <w:t xml:space="preserve">1) </w:t>
-      </w:r>
-      <w:r>
-        <w:rPr>
-          <w:sz w:val="28"/>
-          <w:szCs w:val="28"/>
-        </w:rPr>
-        <w:t>makes sense? (</w:t>
-      </w:r>
-      <w:r>
-        <w:rPr>
-          <w:sz w:val="28"/>
-          <w:szCs w:val="28"/>
-        </w:rPr>
-        <w:t>benefits exceed costs</w:t>
-      </w:r>
-      <w:r>
-        <w:rPr>
-          <w:sz w:val="28"/>
-          <w:szCs w:val="28"/>
-        </w:rPr>
-        <w:t>)</w:t>
+        <w:t>1) makes sense? (benefits exceed costs)</w:t>
         <w:tab/>
         <w:t>[TVM]</w:t>
       </w:r>
@@ -1211,12 +1154,6 @@
         <w:tab/>
         <w:tab/>
         <w:tab/>
-      </w:r>
-      <w:r>
-        <w:rPr>
-          <w:sz w:val="28"/>
-          <w:szCs w:val="28"/>
-        </w:rPr>
         <w:t>[$]</w:t>
       </w:r>
     </w:p>
@@ -1239,12 +1176,6 @@
         <w:tab/>
         <w:tab/>
         <w:tab/>
-      </w:r>
-      <w:r>
-        <w:rPr>
-          <w:sz w:val="28"/>
-          <w:szCs w:val="28"/>
-        </w:rPr>
         <w:t>[NPV &gt; 0]</w:t>
       </w:r>
     </w:p>
@@ -1406,7 +1337,1301 @@
           <w:sz w:val="28"/>
           <w:szCs w:val="28"/>
         </w:rPr>
-        <w:t>3.</w:t>
+        <w:t>3.5 DECISION CRITERIA: IRR</w:t>
+      </w:r>
+    </w:p>
+    <w:p>
+      <w:pPr>
+        <w:pStyle w:val="Normal"/>
+        <w:rPr>
+          <w:sz w:val="28"/>
+          <w:szCs w:val="28"/>
+        </w:rPr>
+      </w:pPr>
+      <w:r>
+        <w:rPr>
+          <w:sz w:val="28"/>
+          <w:szCs w:val="28"/>
+        </w:rPr>
+        <w:t>========================</w:t>
+      </w:r>
+    </w:p>
+    <w:p>
+      <w:pPr>
+        <w:pStyle w:val="Normal"/>
+        <w:rPr>
+          <w:sz w:val="28"/>
+          <w:szCs w:val="28"/>
+        </w:rPr>
+      </w:pPr>
+      <w:r>
+        <w:rPr>
+          <w:sz w:val="28"/>
+          <w:szCs w:val="28"/>
+        </w:rPr>
+      </w:r>
+    </w:p>
+    <w:p>
+      <w:pPr>
+        <w:pStyle w:val="Normal"/>
+        <w:rPr>
+          <w:sz w:val="28"/>
+          <w:szCs w:val="28"/>
+        </w:rPr>
+      </w:pPr>
+      <w:bookmarkStart w:id="2" w:name="__DdeLink__96_700998083"/>
+      <w:bookmarkEnd w:id="2"/>
+      <w:r>
+        <w:rPr>
+          <w:sz w:val="28"/>
+          <w:szCs w:val="28"/>
+        </w:rPr>
+        <w:t>Internal rate of return (IRR) is measured in %/period *e.g. %/year.</w:t>
+      </w:r>
+    </w:p>
+    <w:p>
+      <w:pPr>
+        <w:pStyle w:val="Normal"/>
+        <w:rPr>
+          <w:sz w:val="28"/>
+          <w:szCs w:val="28"/>
+        </w:rPr>
+      </w:pPr>
+      <w:r>
+        <w:rPr>
+          <w:sz w:val="28"/>
+          <w:szCs w:val="28"/>
+        </w:rPr>
+      </w:r>
+    </w:p>
+    <w:p>
+      <w:pPr>
+        <w:pStyle w:val="Normal"/>
+        <w:rPr>
+          <w:sz w:val="28"/>
+          <w:szCs w:val="28"/>
+        </w:rPr>
+      </w:pPr>
+      <w:r>
+        <w:rPr>
+          <w:sz w:val="28"/>
+          <w:szCs w:val="28"/>
+        </w:rPr>
+        <w:t>IRR = (FV – PV)/PV == Profit / Investment</w:t>
+      </w:r>
+    </w:p>
+    <w:p>
+      <w:pPr>
+        <w:pStyle w:val="Normal"/>
+        <w:rPr>
+          <w:sz w:val="28"/>
+          <w:szCs w:val="28"/>
+        </w:rPr>
+      </w:pPr>
+      <w:r>
+        <w:rPr>
+          <w:sz w:val="28"/>
+          <w:szCs w:val="28"/>
+        </w:rPr>
+      </w:r>
+    </w:p>
+    <w:p>
+      <w:pPr>
+        <w:pStyle w:val="Normal"/>
+        <w:rPr>
+          <w:sz w:val="28"/>
+          <w:szCs w:val="28"/>
+        </w:rPr>
+      </w:pPr>
+      <w:r>
+        <w:rPr>
+          <w:sz w:val="28"/>
+          <w:szCs w:val="28"/>
+        </w:rPr>
+        <w:t>IRR has no value on its own; it is a valuable measure when compared against the market interest rate r.</w:t>
+      </w:r>
+    </w:p>
+    <w:p>
+      <w:pPr>
+        <w:pStyle w:val="Normal"/>
+        <w:rPr>
+          <w:sz w:val="28"/>
+          <w:szCs w:val="28"/>
+        </w:rPr>
+      </w:pPr>
+      <w:r>
+        <w:rPr>
+          <w:sz w:val="28"/>
+          <w:szCs w:val="28"/>
+        </w:rPr>
+      </w:r>
+    </w:p>
+    <w:p>
+      <w:pPr>
+        <w:pStyle w:val="Normal"/>
+        <w:rPr>
+          <w:sz w:val="28"/>
+          <w:szCs w:val="28"/>
+        </w:rPr>
+      </w:pPr>
+      <w:r>
+        <w:rPr>
+          <w:sz w:val="28"/>
+          <w:szCs w:val="28"/>
+        </w:rPr>
+        <w:t>If IRR &gt; r, then internal business will return a profit. If IRR == r, no profit; otherwise, do not invest in business because market performs better (invest in the market instead)</w:t>
+      </w:r>
+    </w:p>
+    <w:p>
+      <w:pPr>
+        <w:pStyle w:val="Normal"/>
+        <w:rPr>
+          <w:sz w:val="28"/>
+          <w:szCs w:val="28"/>
+        </w:rPr>
+      </w:pPr>
+      <w:r>
+        <w:rPr>
+          <w:sz w:val="28"/>
+          <w:szCs w:val="28"/>
+        </w:rPr>
+      </w:r>
+    </w:p>
+    <w:p>
+      <w:pPr>
+        <w:pStyle w:val="Normal"/>
+        <w:rPr>
+          <w:sz w:val="28"/>
+          <w:szCs w:val="28"/>
+        </w:rPr>
+      </w:pPr>
+      <w:r>
+        <w:rPr>
+          <w:sz w:val="28"/>
+          <w:szCs w:val="28"/>
+        </w:rPr>
+      </w:r>
+    </w:p>
+    <w:p>
+      <w:pPr>
+        <w:pStyle w:val="Normal"/>
+        <w:rPr>
+          <w:sz w:val="28"/>
+          <w:szCs w:val="28"/>
+        </w:rPr>
+      </w:pPr>
+      <w:r>
+        <w:rPr>
+          <w:sz w:val="28"/>
+          <w:szCs w:val="28"/>
+        </w:rPr>
+      </w:r>
+    </w:p>
+    <w:p>
+      <w:pPr>
+        <w:pStyle w:val="Normal"/>
+        <w:rPr>
+          <w:sz w:val="28"/>
+          <w:szCs w:val="28"/>
+        </w:rPr>
+      </w:pPr>
+      <w:r>
+        <w:rPr>
+          <w:sz w:val="28"/>
+          <w:szCs w:val="28"/>
+        </w:rPr>
+        <w:t>============================================</w:t>
+      </w:r>
+    </w:p>
+    <w:p>
+      <w:pPr>
+        <w:pStyle w:val="Normal"/>
+        <w:rPr>
+          <w:sz w:val="28"/>
+          <w:szCs w:val="28"/>
+        </w:rPr>
+      </w:pPr>
+      <w:r>
+        <w:rPr>
+          <w:sz w:val="28"/>
+          <w:szCs w:val="28"/>
+        </w:rPr>
+        <w:t xml:space="preserve">MODULE </w:t>
+      </w:r>
+      <w:r>
+        <w:rPr>
+          <w:sz w:val="28"/>
+          <w:szCs w:val="28"/>
+        </w:rPr>
+        <w:t>4</w:t>
+      </w:r>
+      <w:r>
+        <w:rPr>
+          <w:sz w:val="28"/>
+          <w:szCs w:val="28"/>
+        </w:rPr>
+        <w:t xml:space="preserve">: DECISION MAKING </w:t>
+      </w:r>
+      <w:r>
+        <w:rPr>
+          <w:sz w:val="28"/>
+          <w:szCs w:val="28"/>
+        </w:rPr>
+        <w:t>&amp; CASH FLOWS</w:t>
+      </w:r>
+    </w:p>
+    <w:p>
+      <w:pPr>
+        <w:pStyle w:val="Normal"/>
+        <w:rPr>
+          <w:sz w:val="28"/>
+          <w:szCs w:val="28"/>
+        </w:rPr>
+      </w:pPr>
+      <w:r>
+        <w:rPr>
+          <w:sz w:val="28"/>
+          <w:szCs w:val="28"/>
+        </w:rPr>
+        <w:t>============================================</w:t>
+      </w:r>
+    </w:p>
+    <w:p>
+      <w:pPr>
+        <w:pStyle w:val="Normal"/>
+        <w:rPr>
+          <w:sz w:val="28"/>
+          <w:szCs w:val="28"/>
+        </w:rPr>
+      </w:pPr>
+      <w:r>
+        <w:rPr>
+          <w:sz w:val="28"/>
+          <w:szCs w:val="28"/>
+        </w:rPr>
+      </w:r>
+    </w:p>
+    <w:p>
+      <w:pPr>
+        <w:pStyle w:val="Normal"/>
+        <w:rPr>
+          <w:sz w:val="28"/>
+          <w:szCs w:val="28"/>
+        </w:rPr>
+      </w:pPr>
+      <w:r>
+        <w:rPr>
+          <w:sz w:val="28"/>
+          <w:szCs w:val="28"/>
+        </w:rPr>
+        <w:t>4.2 C</w:t>
+      </w:r>
+      <w:r>
+        <w:rPr>
+          <w:sz w:val="28"/>
+          <w:szCs w:val="28"/>
+        </w:rPr>
+        <w:t>ASH</w:t>
+      </w:r>
+      <w:r>
+        <w:rPr>
+          <w:sz w:val="28"/>
+          <w:szCs w:val="28"/>
+        </w:rPr>
+        <w:t xml:space="preserve"> FLOWS: A TEMPLATE</w:t>
+      </w:r>
+    </w:p>
+    <w:p>
+      <w:pPr>
+        <w:pStyle w:val="Normal"/>
+        <w:rPr>
+          <w:sz w:val="28"/>
+          <w:szCs w:val="28"/>
+        </w:rPr>
+      </w:pPr>
+      <w:r>
+        <w:rPr>
+          <w:sz w:val="28"/>
+          <w:szCs w:val="28"/>
+        </w:rPr>
+        <w:t>=========================</w:t>
+      </w:r>
+    </w:p>
+    <w:p>
+      <w:pPr>
+        <w:pStyle w:val="Normal"/>
+        <w:rPr>
+          <w:sz w:val="28"/>
+          <w:szCs w:val="28"/>
+        </w:rPr>
+      </w:pPr>
+      <w:r>
+        <w:rPr>
+          <w:sz w:val="28"/>
+          <w:szCs w:val="28"/>
+        </w:rPr>
+      </w:r>
+    </w:p>
+    <w:p>
+      <w:pPr>
+        <w:pStyle w:val="Normal"/>
+        <w:rPr>
+          <w:sz w:val="28"/>
+          <w:szCs w:val="28"/>
+        </w:rPr>
+      </w:pPr>
+      <w:r>
+        <w:rPr>
+          <w:sz w:val="28"/>
+          <w:szCs w:val="28"/>
+        </w:rPr>
+        <w:t>Cash flows from project/operations</w:t>
+      </w:r>
+    </w:p>
+    <w:p>
+      <w:pPr>
+        <w:pStyle w:val="Normal"/>
+        <w:rPr>
+          <w:sz w:val="28"/>
+          <w:szCs w:val="28"/>
+        </w:rPr>
+      </w:pPr>
+      <w:r>
+        <w:rPr>
+          <w:sz w:val="28"/>
+          <w:szCs w:val="28"/>
+        </w:rPr>
+      </w:r>
+    </w:p>
+    <w:p>
+      <w:pPr>
+        <w:pStyle w:val="Normal"/>
+        <w:rPr>
+          <w:sz w:val="28"/>
+          <w:szCs w:val="28"/>
+        </w:rPr>
+      </w:pPr>
+      <w:r>
+        <w:rPr>
+          <w:sz w:val="28"/>
+          <w:szCs w:val="28"/>
+        </w:rPr>
+        <w:t xml:space="preserve">+ </w:t>
+      </w:r>
+      <w:r>
+        <w:rPr>
+          <w:sz w:val="28"/>
+          <w:szCs w:val="28"/>
+        </w:rPr>
+        <w:t>Revenues = price x quantity (P x Q)</w:t>
+      </w:r>
+    </w:p>
+    <w:p>
+      <w:pPr>
+        <w:pStyle w:val="Normal"/>
+        <w:rPr>
+          <w:sz w:val="28"/>
+          <w:szCs w:val="28"/>
+        </w:rPr>
+      </w:pPr>
+      <w:r>
+        <w:rPr>
+          <w:sz w:val="28"/>
+          <w:szCs w:val="28"/>
+        </w:rPr>
+        <w:t>price = market price</w:t>
+      </w:r>
+    </w:p>
+    <w:p>
+      <w:pPr>
+        <w:pStyle w:val="Normal"/>
+        <w:rPr>
+          <w:sz w:val="28"/>
+          <w:szCs w:val="28"/>
+        </w:rPr>
+      </w:pPr>
+      <w:r>
+        <w:rPr>
+          <w:sz w:val="28"/>
+          <w:szCs w:val="28"/>
+        </w:rPr>
+      </w:r>
+    </w:p>
+    <w:p>
+      <w:pPr>
+        <w:pStyle w:val="Normal"/>
+        <w:rPr>
+          <w:sz w:val="28"/>
+          <w:szCs w:val="28"/>
+        </w:rPr>
+      </w:pPr>
+      <w:r>
+        <w:rPr>
+          <w:sz w:val="28"/>
+          <w:szCs w:val="28"/>
+        </w:rPr>
+        <w:t>- Costs of goods sold (P x Q) of inputs (can be thought of as opposite of renvenues)</w:t>
+      </w:r>
+    </w:p>
+    <w:p>
+      <w:pPr>
+        <w:pStyle w:val="Normal"/>
+        <w:rPr>
+          <w:sz w:val="28"/>
+          <w:szCs w:val="28"/>
+        </w:rPr>
+      </w:pPr>
+      <w:r>
+        <w:rPr>
+          <w:sz w:val="28"/>
+          <w:szCs w:val="28"/>
+        </w:rPr>
+      </w:r>
+    </w:p>
+    <w:p>
+      <w:pPr>
+        <w:pStyle w:val="Normal"/>
+        <w:rPr>
+          <w:sz w:val="28"/>
+          <w:szCs w:val="28"/>
+        </w:rPr>
+      </w:pPr>
+      <w:r>
+        <w:rPr>
+          <w:sz w:val="28"/>
+          <w:szCs w:val="28"/>
+        </w:rPr>
+        <w:t>- Selling, general and admin costs</w:t>
+      </w:r>
+    </w:p>
+    <w:p>
+      <w:pPr>
+        <w:pStyle w:val="Normal"/>
+        <w:rPr>
+          <w:sz w:val="28"/>
+          <w:szCs w:val="28"/>
+        </w:rPr>
+      </w:pPr>
+      <w:r>
+        <w:rPr>
+          <w:sz w:val="28"/>
+          <w:szCs w:val="28"/>
+        </w:rPr>
+      </w:r>
+    </w:p>
+    <w:p>
+      <w:pPr>
+        <w:pStyle w:val="Normal"/>
+        <w:rPr>
+          <w:sz w:val="28"/>
+          <w:szCs w:val="28"/>
+        </w:rPr>
+      </w:pPr>
+      <w:r>
+        <w:rPr>
+          <w:sz w:val="28"/>
+          <w:szCs w:val="28"/>
+        </w:rPr>
+        <w:t>- Depreciation</w:t>
+      </w:r>
+    </w:p>
+    <w:p>
+      <w:pPr>
+        <w:pStyle w:val="Normal"/>
+        <w:rPr>
+          <w:sz w:val="28"/>
+          <w:szCs w:val="28"/>
+        </w:rPr>
+      </w:pPr>
+      <w:r>
+        <w:rPr>
+          <w:sz w:val="28"/>
+          <w:szCs w:val="28"/>
+        </w:rPr>
+      </w:r>
+    </w:p>
+    <w:p>
+      <w:pPr>
+        <w:pStyle w:val="Normal"/>
+        <w:rPr>
+          <w:sz w:val="28"/>
+          <w:szCs w:val="28"/>
+        </w:rPr>
+      </w:pPr>
+      <w:r>
+        <w:rPr>
+          <w:sz w:val="28"/>
+          <w:szCs w:val="28"/>
+        </w:rPr>
+        <w:t>===</w:t>
+      </w:r>
+    </w:p>
+    <w:p>
+      <w:pPr>
+        <w:pStyle w:val="Normal"/>
+        <w:rPr>
+          <w:sz w:val="28"/>
+          <w:szCs w:val="28"/>
+        </w:rPr>
+      </w:pPr>
+      <w:r>
+        <w:rPr>
+          <w:sz w:val="28"/>
+          <w:szCs w:val="28"/>
+        </w:rPr>
+      </w:r>
+    </w:p>
+    <w:p>
+      <w:pPr>
+        <w:pStyle w:val="Normal"/>
+        <w:rPr>
+          <w:sz w:val="28"/>
+          <w:szCs w:val="28"/>
+        </w:rPr>
+      </w:pPr>
+      <w:r>
+        <w:rPr>
+          <w:sz w:val="28"/>
+          <w:szCs w:val="28"/>
+        </w:rPr>
+        <w:t>= Operating profits</w:t>
+      </w:r>
+    </w:p>
+    <w:p>
+      <w:pPr>
+        <w:pStyle w:val="Normal"/>
+        <w:rPr>
+          <w:sz w:val="28"/>
+          <w:szCs w:val="28"/>
+        </w:rPr>
+      </w:pPr>
+      <w:r>
+        <w:rPr>
+          <w:sz w:val="28"/>
+          <w:szCs w:val="28"/>
+        </w:rPr>
+      </w:r>
+    </w:p>
+    <w:p>
+      <w:pPr>
+        <w:pStyle w:val="Normal"/>
+        <w:rPr>
+          <w:sz w:val="28"/>
+          <w:szCs w:val="28"/>
+        </w:rPr>
+      </w:pPr>
+      <w:r>
+        <w:rPr>
+          <w:sz w:val="28"/>
+          <w:szCs w:val="28"/>
+        </w:rPr>
+        <w:t>- Cash Taxes on operating profits</w:t>
+      </w:r>
+    </w:p>
+    <w:p>
+      <w:pPr>
+        <w:pStyle w:val="Normal"/>
+        <w:rPr>
+          <w:sz w:val="28"/>
+          <w:szCs w:val="28"/>
+        </w:rPr>
+      </w:pPr>
+      <w:r>
+        <w:rPr>
+          <w:sz w:val="28"/>
+          <w:szCs w:val="28"/>
+        </w:rPr>
+      </w:r>
+    </w:p>
+    <w:p>
+      <w:pPr>
+        <w:pStyle w:val="Normal"/>
+        <w:rPr>
+          <w:sz w:val="28"/>
+          <w:szCs w:val="28"/>
+        </w:rPr>
+      </w:pPr>
+      <w:r>
+        <w:rPr>
+          <w:sz w:val="28"/>
+          <w:szCs w:val="28"/>
+        </w:rPr>
+        <w:t>= Net operating profits after tax</w:t>
+      </w:r>
+    </w:p>
+    <w:p>
+      <w:pPr>
+        <w:pStyle w:val="Normal"/>
+        <w:rPr>
+          <w:sz w:val="28"/>
+          <w:szCs w:val="28"/>
+        </w:rPr>
+      </w:pPr>
+      <w:r>
+        <w:rPr>
+          <w:sz w:val="28"/>
+          <w:szCs w:val="28"/>
+        </w:rPr>
+      </w:r>
+    </w:p>
+    <w:p>
+      <w:pPr>
+        <w:pStyle w:val="Normal"/>
+        <w:rPr>
+          <w:sz w:val="28"/>
+          <w:szCs w:val="28"/>
+        </w:rPr>
+      </w:pPr>
+      <w:r>
+        <w:rPr>
+          <w:sz w:val="28"/>
+          <w:szCs w:val="28"/>
+        </w:rPr>
+        <w:t>+Depreciation</w:t>
+      </w:r>
+    </w:p>
+    <w:p>
+      <w:pPr>
+        <w:pStyle w:val="Normal"/>
+        <w:rPr>
+          <w:sz w:val="28"/>
+          <w:szCs w:val="28"/>
+        </w:rPr>
+      </w:pPr>
+      <w:r>
+        <w:rPr>
+          <w:sz w:val="28"/>
+          <w:szCs w:val="28"/>
+        </w:rPr>
+      </w:r>
+    </w:p>
+    <w:p>
+      <w:pPr>
+        <w:pStyle w:val="Normal"/>
+        <w:rPr>
+          <w:sz w:val="28"/>
+          <w:szCs w:val="28"/>
+        </w:rPr>
+      </w:pPr>
+      <w:r>
+        <w:rPr>
+          <w:sz w:val="28"/>
+          <w:szCs w:val="28"/>
+        </w:rPr>
+        <w:t>- Capital Expenditures (capex) (fixed cost) (comes from balance sheet B/S)</w:t>
+      </w:r>
+    </w:p>
+    <w:p>
+      <w:pPr>
+        <w:pStyle w:val="Normal"/>
+        <w:rPr>
+          <w:sz w:val="28"/>
+          <w:szCs w:val="28"/>
+        </w:rPr>
+      </w:pPr>
+      <w:r>
+        <w:rPr>
+          <w:sz w:val="28"/>
+          <w:szCs w:val="28"/>
+        </w:rPr>
+      </w:r>
+    </w:p>
+    <w:p>
+      <w:pPr>
+        <w:pStyle w:val="Normal"/>
+        <w:rPr>
+          <w:sz w:val="28"/>
+          <w:szCs w:val="28"/>
+        </w:rPr>
+      </w:pPr>
+      <w:r>
+        <w:rPr>
+          <w:sz w:val="28"/>
+          <w:szCs w:val="28"/>
+        </w:rPr>
+        <w:t xml:space="preserve">- </w:t>
+      </w:r>
+      <w:r>
+        <w:rPr>
+          <w:sz w:val="28"/>
+          <w:szCs w:val="28"/>
+        </w:rPr>
+        <w:t>Increases in working capital (B/S)</w:t>
+      </w:r>
+    </w:p>
+    <w:p>
+      <w:pPr>
+        <w:pStyle w:val="Normal"/>
+        <w:rPr>
+          <w:sz w:val="28"/>
+          <w:szCs w:val="28"/>
+        </w:rPr>
+      </w:pPr>
+      <w:r>
+        <w:rPr>
+          <w:sz w:val="28"/>
+          <w:szCs w:val="28"/>
+        </w:rPr>
+      </w:r>
+    </w:p>
+    <w:p>
+      <w:pPr>
+        <w:pStyle w:val="Normal"/>
+        <w:rPr>
+          <w:sz w:val="28"/>
+          <w:szCs w:val="28"/>
+        </w:rPr>
+      </w:pPr>
+      <w:r>
+        <w:rPr>
+          <w:sz w:val="28"/>
+          <w:szCs w:val="28"/>
+        </w:rPr>
+        <w:t>= Cash flows from operations</w:t>
+      </w:r>
+    </w:p>
+    <w:p>
+      <w:pPr>
+        <w:pStyle w:val="Normal"/>
+        <w:rPr>
+          <w:sz w:val="28"/>
+          <w:szCs w:val="28"/>
+        </w:rPr>
+      </w:pPr>
+      <w:r>
+        <w:rPr>
+          <w:sz w:val="28"/>
+          <w:szCs w:val="28"/>
+        </w:rPr>
+      </w:r>
+    </w:p>
+    <w:p>
+      <w:pPr>
+        <w:pStyle w:val="Normal"/>
+        <w:rPr>
+          <w:sz w:val="28"/>
+          <w:szCs w:val="28"/>
+        </w:rPr>
+      </w:pPr>
+      <w:r>
+        <w:rPr>
+          <w:sz w:val="28"/>
+          <w:szCs w:val="28"/>
+        </w:rPr>
+      </w:r>
+    </w:p>
+    <w:p>
+      <w:pPr>
+        <w:pStyle w:val="Normal"/>
+        <w:rPr>
+          <w:sz w:val="28"/>
+          <w:szCs w:val="28"/>
+        </w:rPr>
+      </w:pPr>
+      <w:r>
+        <w:rPr>
+          <w:sz w:val="28"/>
+          <w:szCs w:val="28"/>
+        </w:rPr>
+        <w:t>capex comes from balance sheet whereas everything else comes from income statements</w:t>
+      </w:r>
+    </w:p>
+    <w:p>
+      <w:pPr>
+        <w:pStyle w:val="Normal"/>
+        <w:rPr>
+          <w:sz w:val="28"/>
+          <w:szCs w:val="28"/>
+        </w:rPr>
+      </w:pPr>
+      <w:r>
+        <w:rPr>
+          <w:sz w:val="28"/>
+          <w:szCs w:val="28"/>
+        </w:rPr>
+      </w:r>
+    </w:p>
+    <w:p>
+      <w:pPr>
+        <w:pStyle w:val="Normal"/>
+        <w:rPr>
+          <w:sz w:val="28"/>
+          <w:szCs w:val="28"/>
+        </w:rPr>
+      </w:pPr>
+      <w:r>
+        <w:rPr>
+          <w:sz w:val="28"/>
+          <w:szCs w:val="28"/>
+        </w:rPr>
+      </w:r>
+    </w:p>
+    <w:p>
+      <w:pPr>
+        <w:pStyle w:val="Normal"/>
+        <w:rPr>
+          <w:sz w:val="28"/>
+          <w:szCs w:val="28"/>
+        </w:rPr>
+      </w:pPr>
+      <w:bookmarkStart w:id="3" w:name="__DdeLink__95_1613515702"/>
+      <w:r>
+        <w:rPr>
+          <w:sz w:val="28"/>
+          <w:szCs w:val="28"/>
+        </w:rPr>
+        <w:t>4.</w:t>
+      </w:r>
+      <w:r>
+        <w:rPr>
+          <w:sz w:val="28"/>
+          <w:szCs w:val="28"/>
+        </w:rPr>
+        <w:t>4</w:t>
+      </w:r>
+      <w:r>
+        <w:rPr>
+          <w:sz w:val="28"/>
+          <w:szCs w:val="28"/>
+        </w:rPr>
+        <w:t xml:space="preserve"> C</w:t>
+      </w:r>
+      <w:r>
+        <w:rPr>
+          <w:sz w:val="28"/>
+          <w:szCs w:val="28"/>
+        </w:rPr>
+        <w:t>ASH</w:t>
+      </w:r>
+      <w:r>
+        <w:rPr>
+          <w:sz w:val="28"/>
+          <w:szCs w:val="28"/>
+        </w:rPr>
+        <w:t xml:space="preserve"> FLOWS: </w:t>
+      </w:r>
+      <w:r>
+        <w:rPr>
+          <w:sz w:val="28"/>
+          <w:szCs w:val="28"/>
+        </w:rPr>
+        <w:t>IMPORTANT PRINCIPLES</w:t>
+      </w:r>
+    </w:p>
+    <w:p>
+      <w:pPr>
+        <w:pStyle w:val="Normal"/>
+        <w:rPr>
+          <w:sz w:val="28"/>
+          <w:szCs w:val="28"/>
+        </w:rPr>
+      </w:pPr>
+      <w:r>
+        <w:rPr>
+          <w:sz w:val="28"/>
+          <w:szCs w:val="28"/>
+        </w:rPr>
+        <w:t>=========================</w:t>
+      </w:r>
+      <w:bookmarkEnd w:id="3"/>
+      <w:r>
+        <w:rPr>
+          <w:sz w:val="28"/>
+          <w:szCs w:val="28"/>
+        </w:rPr>
+        <w:t>==========</w:t>
+      </w:r>
+    </w:p>
+    <w:p>
+      <w:pPr>
+        <w:pStyle w:val="Normal"/>
+        <w:rPr>
+          <w:sz w:val="28"/>
+          <w:szCs w:val="28"/>
+        </w:rPr>
+      </w:pPr>
+      <w:r>
+        <w:rPr>
+          <w:sz w:val="28"/>
+          <w:szCs w:val="28"/>
+        </w:rPr>
+      </w:r>
+    </w:p>
+    <w:p>
+      <w:pPr>
+        <w:pStyle w:val="Normal"/>
+        <w:rPr>
+          <w:sz w:val="28"/>
+          <w:szCs w:val="28"/>
+        </w:rPr>
+      </w:pPr>
+      <w:r>
+        <w:rPr>
+          <w:sz w:val="28"/>
+          <w:szCs w:val="28"/>
+        </w:rPr>
+        <w:t>1) Calculate incrementally (delta cash flow = A1 – B1, …, An – Bn)</w:t>
+      </w:r>
+    </w:p>
+    <w:p>
+      <w:pPr>
+        <w:pStyle w:val="Normal"/>
+        <w:rPr>
+          <w:sz w:val="28"/>
+          <w:szCs w:val="28"/>
+        </w:rPr>
+      </w:pPr>
+      <w:r>
+        <w:rPr>
+          <w:sz w:val="28"/>
+          <w:szCs w:val="28"/>
+        </w:rPr>
+      </w:r>
+    </w:p>
+    <w:p>
+      <w:pPr>
+        <w:pStyle w:val="Normal"/>
+        <w:rPr>
+          <w:sz w:val="28"/>
+          <w:szCs w:val="28"/>
+        </w:rPr>
+      </w:pPr>
+      <w:r>
+        <w:rPr>
+          <w:sz w:val="28"/>
+          <w:szCs w:val="28"/>
+        </w:rPr>
+        <w:t>2) Do not forget importance of year 0 and the last year of the chosen timeline for the project.</w:t>
+      </w:r>
+    </w:p>
+    <w:p>
+      <w:pPr>
+        <w:pStyle w:val="Normal"/>
+        <w:rPr>
+          <w:sz w:val="28"/>
+          <w:szCs w:val="28"/>
+        </w:rPr>
+      </w:pPr>
+      <w:r>
+        <w:rPr>
+          <w:sz w:val="28"/>
+          <w:szCs w:val="28"/>
+        </w:rPr>
+      </w:r>
+    </w:p>
+    <w:p>
+      <w:pPr>
+        <w:pStyle w:val="Normal"/>
+        <w:rPr>
+          <w:b/>
+          <w:bCs/>
+          <w:sz w:val="28"/>
+          <w:szCs w:val="28"/>
+        </w:rPr>
+      </w:pPr>
+      <w:r>
+        <w:rPr>
+          <w:b/>
+          <w:bCs/>
+          <w:sz w:val="28"/>
+          <w:szCs w:val="28"/>
+        </w:rPr>
+        <w:t>Year 0 capital = expenditure (capex) + working capital</w:t>
+      </w:r>
+    </w:p>
+    <w:p>
+      <w:pPr>
+        <w:pStyle w:val="Normal"/>
+        <w:rPr>
+          <w:sz w:val="28"/>
+          <w:szCs w:val="28"/>
+        </w:rPr>
+      </w:pPr>
+      <w:r>
+        <w:rPr>
+          <w:sz w:val="28"/>
+          <w:szCs w:val="28"/>
+        </w:rPr>
+      </w:r>
+    </w:p>
+    <w:p>
+      <w:pPr>
+        <w:pStyle w:val="Normal"/>
+        <w:rPr>
+          <w:sz w:val="28"/>
+          <w:szCs w:val="28"/>
+        </w:rPr>
+      </w:pPr>
+      <w:r>
+        <w:rPr>
+          <w:sz w:val="28"/>
+          <w:szCs w:val="28"/>
+        </w:rPr>
+        <w:t>would like to deduct all capex in year 1 as depreciation to minimise tax (due to TVM). But can't do that, so account for this as decpreciation over project using straight line / project duration.</w:t>
+      </w:r>
+    </w:p>
+    <w:p>
+      <w:pPr>
+        <w:pStyle w:val="Normal"/>
+        <w:rPr>
+          <w:sz w:val="28"/>
+          <w:szCs w:val="28"/>
+        </w:rPr>
+      </w:pPr>
+      <w:r>
+        <w:rPr>
+          <w:sz w:val="28"/>
+          <w:szCs w:val="28"/>
+        </w:rPr>
+      </w:r>
+    </w:p>
+    <w:p>
+      <w:pPr>
+        <w:pStyle w:val="Normal"/>
+        <w:rPr>
+          <w:sz w:val="28"/>
+          <w:szCs w:val="28"/>
+        </w:rPr>
+      </w:pPr>
+      <w:r>
+        <w:rPr>
+          <w:sz w:val="28"/>
+          <w:szCs w:val="28"/>
+        </w:rPr>
+        <w:t>Example: capex = 10M</w:t>
+      </w:r>
+    </w:p>
+    <w:p>
+      <w:pPr>
+        <w:pStyle w:val="Normal"/>
+        <w:rPr>
+          <w:sz w:val="28"/>
+          <w:szCs w:val="28"/>
+        </w:rPr>
+      </w:pPr>
+      <w:r>
+        <w:rPr>
+          <w:sz w:val="28"/>
+          <w:szCs w:val="28"/>
+        </w:rPr>
+        <w:t>project over 10 years</w:t>
+      </w:r>
+    </w:p>
+    <w:p>
+      <w:pPr>
+        <w:pStyle w:val="Normal"/>
+        <w:rPr>
+          <w:sz w:val="28"/>
+          <w:szCs w:val="28"/>
+        </w:rPr>
+      </w:pPr>
+      <w:r>
+        <w:rPr>
+          <w:sz w:val="28"/>
+          <w:szCs w:val="28"/>
+        </w:rPr>
+        <w:t>depreciation = 1M/year</w:t>
+      </w:r>
+    </w:p>
+    <w:p>
+      <w:pPr>
+        <w:pStyle w:val="Normal"/>
+        <w:rPr>
+          <w:sz w:val="28"/>
+          <w:szCs w:val="28"/>
+        </w:rPr>
+      </w:pPr>
+      <w:r>
+        <w:rPr>
+          <w:sz w:val="28"/>
+          <w:szCs w:val="28"/>
+        </w:rPr>
+      </w:r>
+    </w:p>
+    <w:p>
+      <w:pPr>
+        <w:pStyle w:val="Normal"/>
+        <w:rPr>
+          <w:sz w:val="28"/>
+          <w:szCs w:val="28"/>
+        </w:rPr>
+      </w:pPr>
+      <w:r>
+        <w:rPr>
+          <w:sz w:val="28"/>
+          <w:szCs w:val="28"/>
+        </w:rPr>
+        <w:t>Working capital = cash + inventory + account receivables (acc rec (AR)) – acc payables</w:t>
+      </w:r>
+    </w:p>
+    <w:p>
+      <w:pPr>
+        <w:pStyle w:val="Normal"/>
+        <w:rPr>
+          <w:sz w:val="28"/>
+          <w:szCs w:val="28"/>
+        </w:rPr>
+      </w:pPr>
+      <w:r>
+        <w:rPr>
+          <w:sz w:val="28"/>
+          <w:szCs w:val="28"/>
+        </w:rPr>
+      </w:r>
+    </w:p>
+    <w:p>
+      <w:pPr>
+        <w:pStyle w:val="Normal"/>
+        <w:rPr>
+          <w:sz w:val="28"/>
+          <w:szCs w:val="28"/>
+        </w:rPr>
+      </w:pPr>
+      <w:r>
+        <w:rPr>
+          <w:sz w:val="28"/>
+          <w:szCs w:val="28"/>
+        </w:rPr>
+        <w:t>AR – things sold on credit and person hasn't paid</w:t>
+      </w:r>
+    </w:p>
+    <w:p>
+      <w:pPr>
+        <w:pStyle w:val="Normal"/>
+        <w:rPr>
+          <w:sz w:val="28"/>
+          <w:szCs w:val="28"/>
+        </w:rPr>
+      </w:pPr>
+      <w:r>
+        <w:rPr>
+          <w:sz w:val="28"/>
+          <w:szCs w:val="28"/>
+        </w:rPr>
+      </w:r>
+    </w:p>
+    <w:p>
+      <w:pPr>
+        <w:pStyle w:val="Normal"/>
+        <w:rPr>
+          <w:sz w:val="28"/>
+          <w:szCs w:val="28"/>
+        </w:rPr>
+      </w:pPr>
+      <w:r>
+        <w:rPr>
+          <w:sz w:val="28"/>
+          <w:szCs w:val="28"/>
+        </w:rPr>
+        <w:t>The higher the working capital, the less efficient the operation (business). Good companies like walmart minimise working capital.</w:t>
+      </w:r>
+    </w:p>
+    <w:p>
+      <w:pPr>
+        <w:pStyle w:val="Normal"/>
+        <w:rPr>
+          <w:sz w:val="28"/>
+          <w:szCs w:val="28"/>
+        </w:rPr>
+      </w:pPr>
+      <w:r>
+        <w:rPr>
+          <w:sz w:val="28"/>
+          <w:szCs w:val="28"/>
+        </w:rPr>
+      </w:r>
+    </w:p>
+    <w:p>
+      <w:pPr>
+        <w:pStyle w:val="Normal"/>
+        <w:rPr>
+          <w:sz w:val="28"/>
+          <w:szCs w:val="28"/>
+        </w:rPr>
+      </w:pPr>
+      <w:r>
+        <w:rPr>
+          <w:sz w:val="28"/>
+          <w:szCs w:val="28"/>
+        </w:rPr>
+        <w:t>Dell – “my business is working capital (inventory) management.”</w:t>
+      </w:r>
+    </w:p>
+    <w:p>
+      <w:pPr>
+        <w:pStyle w:val="Normal"/>
+        <w:rPr>
+          <w:sz w:val="28"/>
+          <w:szCs w:val="28"/>
+        </w:rPr>
+      </w:pPr>
+      <w:r>
+        <w:rPr>
+          <w:sz w:val="28"/>
+          <w:szCs w:val="28"/>
+        </w:rPr>
+      </w:r>
+    </w:p>
+    <w:p>
+      <w:pPr>
+        <w:pStyle w:val="Normal"/>
+        <w:rPr>
+          <w:sz w:val="28"/>
+          <w:szCs w:val="28"/>
+        </w:rPr>
+      </w:pPr>
+      <w:r>
+        <w:rPr>
+          <w:sz w:val="28"/>
+          <w:szCs w:val="28"/>
+        </w:rPr>
+        <w:t>Working capital is a stock, so measure its changes.</w:t>
+      </w:r>
+    </w:p>
+    <w:p>
+      <w:pPr>
+        <w:pStyle w:val="Normal"/>
+        <w:rPr>
+          <w:sz w:val="28"/>
+          <w:szCs w:val="28"/>
+        </w:rPr>
+      </w:pPr>
+      <w:r>
+        <w:rPr>
+          <w:sz w:val="28"/>
+          <w:szCs w:val="28"/>
+        </w:rPr>
+      </w:r>
+    </w:p>
+    <w:p>
+      <w:pPr>
+        <w:pStyle w:val="Normal"/>
+        <w:rPr>
+          <w:sz w:val="28"/>
+          <w:szCs w:val="28"/>
+        </w:rPr>
+      </w:pPr>
+      <w:r>
+        <w:rPr>
+          <w:sz w:val="28"/>
+          <w:szCs w:val="28"/>
+        </w:rPr>
+      </w:r>
+    </w:p>
+    <w:p>
+      <w:pPr>
+        <w:pStyle w:val="Normal"/>
+        <w:rPr>
+          <w:sz w:val="28"/>
+          <w:szCs w:val="28"/>
+        </w:rPr>
+      </w:pPr>
+      <w:r>
+        <w:rPr>
+          <w:sz w:val="28"/>
+          <w:szCs w:val="28"/>
+        </w:rPr>
+        <w:t>4.</w:t>
       </w:r>
       <w:r>
         <w:rPr>
@@ -1420,386 +2645,299 @@
           <w:sz w:val="28"/>
           <w:szCs w:val="28"/>
         </w:rPr>
-        <w:t xml:space="preserve"> </w:t>
-      </w:r>
-      <w:r>
-        <w:rPr>
-          <w:sz w:val="28"/>
-          <w:szCs w:val="28"/>
-        </w:rPr>
-        <w:t xml:space="preserve">DECISION CRITERIA: </w:t>
-      </w:r>
-      <w:r>
-        <w:rPr>
-          <w:sz w:val="28"/>
-          <w:szCs w:val="28"/>
-        </w:rPr>
-        <w:t>IRR</w:t>
-      </w:r>
-    </w:p>
-    <w:p>
-      <w:pPr>
-        <w:pStyle w:val="Normal"/>
-        <w:rPr>
-          <w:sz w:val="28"/>
-          <w:szCs w:val="28"/>
-        </w:rPr>
-      </w:pPr>
-      <w:r>
-        <w:rPr>
-          <w:sz w:val="28"/>
-          <w:szCs w:val="28"/>
-        </w:rPr>
-        <w:t>========================</w:t>
-      </w:r>
-    </w:p>
-    <w:p>
-      <w:pPr>
-        <w:pStyle w:val="Normal"/>
-        <w:rPr>
-          <w:sz w:val="28"/>
-          <w:szCs w:val="28"/>
-        </w:rPr>
-      </w:pPr>
-      <w:r>
-        <w:rPr>
-          <w:sz w:val="28"/>
-          <w:szCs w:val="28"/>
-        </w:rPr>
-      </w:r>
-    </w:p>
-    <w:p>
-      <w:pPr>
-        <w:pStyle w:val="Normal"/>
-        <w:rPr>
-          <w:sz w:val="28"/>
-          <w:szCs w:val="28"/>
-        </w:rPr>
-      </w:pPr>
-      <w:r>
-        <w:rPr>
-          <w:sz w:val="28"/>
-          <w:szCs w:val="28"/>
-        </w:rPr>
-        <w:t>Internal rate of return (IRR) is measured in %/period *e.g. %/year.</w:t>
-      </w:r>
-    </w:p>
-    <w:p>
-      <w:pPr>
-        <w:pStyle w:val="Normal"/>
-        <w:rPr>
-          <w:sz w:val="28"/>
-          <w:szCs w:val="28"/>
-        </w:rPr>
-      </w:pPr>
-      <w:r>
-        <w:rPr>
-          <w:sz w:val="28"/>
-          <w:szCs w:val="28"/>
-        </w:rPr>
-      </w:r>
-    </w:p>
-    <w:p>
-      <w:pPr>
-        <w:pStyle w:val="Normal"/>
-        <w:rPr>
-          <w:sz w:val="28"/>
-          <w:szCs w:val="28"/>
-        </w:rPr>
-      </w:pPr>
-      <w:r>
-        <w:rPr>
-          <w:sz w:val="28"/>
-          <w:szCs w:val="28"/>
-        </w:rPr>
-        <w:t>IRR = (FV – PV)/PV == Profit / Investment</w:t>
-      </w:r>
-    </w:p>
-    <w:p>
-      <w:pPr>
-        <w:pStyle w:val="Normal"/>
-        <w:rPr>
-          <w:sz w:val="28"/>
-          <w:szCs w:val="28"/>
-        </w:rPr>
-      </w:pPr>
-      <w:r>
-        <w:rPr>
-          <w:sz w:val="28"/>
-          <w:szCs w:val="28"/>
-        </w:rPr>
-      </w:r>
-    </w:p>
-    <w:p>
-      <w:pPr>
-        <w:pStyle w:val="Normal"/>
-        <w:rPr>
-          <w:sz w:val="28"/>
-          <w:szCs w:val="28"/>
-        </w:rPr>
-      </w:pPr>
-      <w:r>
-        <w:rPr>
-          <w:sz w:val="28"/>
-          <w:szCs w:val="28"/>
-        </w:rPr>
-        <w:t>IRR has no value on its own; it is a valuable measure when compared against the market interest rate r.</w:t>
-      </w:r>
-    </w:p>
-    <w:p>
-      <w:pPr>
-        <w:pStyle w:val="Normal"/>
-        <w:rPr>
-          <w:sz w:val="28"/>
-          <w:szCs w:val="28"/>
-        </w:rPr>
-      </w:pPr>
-      <w:r>
-        <w:rPr>
-          <w:sz w:val="28"/>
-          <w:szCs w:val="28"/>
-        </w:rPr>
-      </w:r>
-    </w:p>
-    <w:p>
-      <w:pPr>
-        <w:pStyle w:val="Normal"/>
-        <w:rPr>
-          <w:sz w:val="28"/>
-          <w:szCs w:val="28"/>
-        </w:rPr>
-      </w:pPr>
-      <w:r>
-        <w:rPr>
-          <w:sz w:val="28"/>
-          <w:szCs w:val="28"/>
-        </w:rPr>
-        <w:t>If IRR &gt; r, then internal business will return a profit. If IRR == r, no profit; otherwise, do not invest in business because market performs better (invest in the market instead)</w:t>
-      </w:r>
-    </w:p>
-    <w:p>
-      <w:pPr>
-        <w:pStyle w:val="Normal"/>
-        <w:rPr>
-          <w:sz w:val="28"/>
-          <w:szCs w:val="28"/>
-        </w:rPr>
-      </w:pPr>
-      <w:r>
-        <w:rPr>
-          <w:sz w:val="28"/>
-          <w:szCs w:val="28"/>
-        </w:rPr>
-      </w:r>
-    </w:p>
-    <w:p>
-      <w:pPr>
-        <w:pStyle w:val="Normal"/>
-        <w:rPr>
-          <w:sz w:val="28"/>
-          <w:szCs w:val="28"/>
-        </w:rPr>
-      </w:pPr>
-      <w:r>
-        <w:rPr>
-          <w:sz w:val="28"/>
-          <w:szCs w:val="28"/>
-        </w:rPr>
-      </w:r>
-    </w:p>
-    <w:p>
-      <w:pPr>
-        <w:pStyle w:val="Normal"/>
-        <w:rPr>
-          <w:sz w:val="28"/>
-          <w:szCs w:val="28"/>
-        </w:rPr>
-      </w:pPr>
-      <w:r>
-        <w:rPr>
-          <w:sz w:val="28"/>
-          <w:szCs w:val="28"/>
-        </w:rPr>
-      </w:r>
-    </w:p>
-    <w:p>
-      <w:pPr>
-        <w:pStyle w:val="Normal"/>
-        <w:rPr>
-          <w:sz w:val="28"/>
-          <w:szCs w:val="28"/>
-        </w:rPr>
-      </w:pPr>
-      <w:r>
-        <w:rPr>
-          <w:sz w:val="28"/>
-          <w:szCs w:val="28"/>
-        </w:rPr>
-      </w:r>
-    </w:p>
-    <w:p>
-      <w:pPr>
-        <w:pStyle w:val="Normal"/>
-        <w:rPr>
-          <w:sz w:val="28"/>
-          <w:szCs w:val="28"/>
-        </w:rPr>
-      </w:pPr>
-      <w:r>
-        <w:rPr>
-          <w:sz w:val="28"/>
-          <w:szCs w:val="28"/>
-        </w:rPr>
-      </w:r>
-    </w:p>
-    <w:p>
-      <w:pPr>
-        <w:pStyle w:val="Normal"/>
-        <w:rPr>
-          <w:sz w:val="28"/>
-          <w:szCs w:val="28"/>
-        </w:rPr>
-      </w:pPr>
-      <w:r>
-        <w:rPr>
-          <w:sz w:val="28"/>
-          <w:szCs w:val="28"/>
-        </w:rPr>
-      </w:r>
-    </w:p>
-    <w:p>
-      <w:pPr>
-        <w:pStyle w:val="Normal"/>
-        <w:rPr>
-          <w:sz w:val="28"/>
-          <w:szCs w:val="28"/>
-        </w:rPr>
-      </w:pPr>
-      <w:r>
-        <w:rPr>
-          <w:sz w:val="28"/>
-          <w:szCs w:val="28"/>
-        </w:rPr>
-      </w:r>
-    </w:p>
-    <w:p>
-      <w:pPr>
-        <w:pStyle w:val="Normal"/>
-        <w:rPr>
-          <w:sz w:val="28"/>
-          <w:szCs w:val="28"/>
-        </w:rPr>
-      </w:pPr>
-      <w:r>
-        <w:rPr>
-          <w:sz w:val="28"/>
-          <w:szCs w:val="28"/>
-        </w:rPr>
-      </w:r>
-    </w:p>
-    <w:p>
-      <w:pPr>
-        <w:pStyle w:val="Normal"/>
-        <w:rPr>
-          <w:sz w:val="28"/>
-          <w:szCs w:val="28"/>
-        </w:rPr>
-      </w:pPr>
-      <w:r>
-        <w:rPr>
-          <w:sz w:val="28"/>
-          <w:szCs w:val="28"/>
-        </w:rPr>
-      </w:r>
-    </w:p>
-    <w:p>
-      <w:pPr>
-        <w:pStyle w:val="Normal"/>
-        <w:rPr>
-          <w:sz w:val="28"/>
-          <w:szCs w:val="28"/>
-        </w:rPr>
-      </w:pPr>
-      <w:r>
-        <w:rPr>
-          <w:sz w:val="28"/>
-          <w:szCs w:val="28"/>
-        </w:rPr>
-      </w:r>
-    </w:p>
-    <w:p>
-      <w:pPr>
-        <w:pStyle w:val="Normal"/>
-        <w:rPr>
-          <w:sz w:val="28"/>
-          <w:szCs w:val="28"/>
-        </w:rPr>
-      </w:pPr>
-      <w:r>
-        <w:rPr>
-          <w:sz w:val="28"/>
-          <w:szCs w:val="28"/>
-        </w:rPr>
-      </w:r>
-    </w:p>
-    <w:p>
-      <w:pPr>
-        <w:pStyle w:val="Normal"/>
-        <w:rPr>
-          <w:sz w:val="28"/>
-          <w:szCs w:val="28"/>
-        </w:rPr>
-      </w:pPr>
-      <w:r>
-        <w:rPr>
-          <w:sz w:val="28"/>
-          <w:szCs w:val="28"/>
-        </w:rPr>
-      </w:r>
-    </w:p>
-    <w:p>
-      <w:pPr>
-        <w:pStyle w:val="Normal"/>
-        <w:rPr>
-          <w:sz w:val="28"/>
-          <w:szCs w:val="28"/>
-        </w:rPr>
-      </w:pPr>
-      <w:r>
-        <w:rPr>
-          <w:sz w:val="28"/>
-          <w:szCs w:val="28"/>
-        </w:rPr>
-      </w:r>
-    </w:p>
-    <w:p>
-      <w:pPr>
-        <w:pStyle w:val="Normal"/>
-        <w:rPr>
-          <w:sz w:val="28"/>
-          <w:szCs w:val="28"/>
-        </w:rPr>
-      </w:pPr>
-      <w:r>
-        <w:rPr>
-          <w:sz w:val="28"/>
-          <w:szCs w:val="28"/>
-        </w:rPr>
-      </w:r>
-    </w:p>
-    <w:p>
-      <w:pPr>
-        <w:pStyle w:val="Normal"/>
-        <w:rPr>
-          <w:sz w:val="28"/>
-          <w:szCs w:val="28"/>
-        </w:rPr>
-      </w:pPr>
-      <w:r>
-        <w:rPr>
-          <w:sz w:val="28"/>
-          <w:szCs w:val="28"/>
-        </w:rPr>
+        <w:t xml:space="preserve"> C</w:t>
+      </w:r>
+      <w:r>
+        <w:rPr>
+          <w:sz w:val="28"/>
+          <w:szCs w:val="28"/>
+        </w:rPr>
+        <w:t>ASH</w:t>
+      </w:r>
+      <w:r>
+        <w:rPr>
+          <w:sz w:val="28"/>
+          <w:szCs w:val="28"/>
+        </w:rPr>
+        <w:t xml:space="preserve"> FLOWS: </w:t>
+      </w:r>
+      <w:r>
+        <w:rPr>
+          <w:sz w:val="28"/>
+          <w:szCs w:val="28"/>
+        </w:rPr>
+        <w:t>IMPORTANT PRINCIPLES II</w:t>
+      </w:r>
+    </w:p>
+    <w:p>
+      <w:pPr>
+        <w:pStyle w:val="Normal"/>
+        <w:rPr>
+          <w:sz w:val="28"/>
+          <w:szCs w:val="28"/>
+        </w:rPr>
+      </w:pPr>
+      <w:r>
+        <w:rPr>
+          <w:sz w:val="28"/>
+          <w:szCs w:val="28"/>
+        </w:rPr>
+        <w:t>=========================</w:t>
+      </w:r>
+      <w:r>
+        <w:rPr>
+          <w:sz w:val="28"/>
+          <w:szCs w:val="28"/>
+        </w:rPr>
+        <w:t>============</w:t>
+      </w:r>
+    </w:p>
+    <w:p>
+      <w:pPr>
+        <w:pStyle w:val="Normal"/>
+        <w:rPr>
+          <w:sz w:val="28"/>
+          <w:szCs w:val="28"/>
+        </w:rPr>
+      </w:pPr>
+      <w:r>
+        <w:rPr>
+          <w:sz w:val="28"/>
+          <w:szCs w:val="28"/>
+        </w:rPr>
+      </w:r>
+    </w:p>
+    <w:p>
+      <w:pPr>
+        <w:pStyle w:val="Normal"/>
+        <w:rPr>
+          <w:sz w:val="28"/>
+          <w:szCs w:val="28"/>
+        </w:rPr>
+      </w:pPr>
+      <w:r>
+        <w:rPr>
+          <w:sz w:val="28"/>
+          <w:szCs w:val="28"/>
+        </w:rPr>
+        <w:t>1) Depreciation (made up) similar non-cash items</w:t>
+      </w:r>
+    </w:p>
+    <w:p>
+      <w:pPr>
+        <w:pStyle w:val="Normal"/>
+        <w:rPr>
+          <w:sz w:val="28"/>
+          <w:szCs w:val="28"/>
+        </w:rPr>
+      </w:pPr>
+      <w:r>
+        <w:rPr>
+          <w:sz w:val="28"/>
+          <w:szCs w:val="28"/>
+        </w:rPr>
+      </w:r>
+    </w:p>
+    <w:p>
+      <w:pPr>
+        <w:pStyle w:val="Normal"/>
+        <w:rPr>
+          <w:sz w:val="28"/>
+          <w:szCs w:val="28"/>
+        </w:rPr>
+      </w:pPr>
+      <w:r>
+        <w:rPr>
+          <w:sz w:val="28"/>
+          <w:szCs w:val="28"/>
+        </w:rPr>
+        <w:t>2) Capital = capex + working capital (from balance sheet B/S so have to think about changes (Delta))</w:t>
+      </w:r>
+    </w:p>
+    <w:p>
+      <w:pPr>
+        <w:pStyle w:val="Normal"/>
+        <w:rPr>
+          <w:sz w:val="28"/>
+          <w:szCs w:val="28"/>
+        </w:rPr>
+      </w:pPr>
+      <w:r>
+        <w:rPr>
+          <w:sz w:val="28"/>
+          <w:szCs w:val="28"/>
+        </w:rPr>
+      </w:r>
+    </w:p>
+    <w:p>
+      <w:pPr>
+        <w:pStyle w:val="Normal"/>
+        <w:rPr>
+          <w:sz w:val="28"/>
+          <w:szCs w:val="28"/>
+        </w:rPr>
+      </w:pPr>
+      <w:r>
+        <w:rPr>
+          <w:sz w:val="28"/>
+          <w:szCs w:val="28"/>
+        </w:rPr>
+      </w:r>
+    </w:p>
+    <w:p>
+      <w:pPr>
+        <w:pStyle w:val="Normal"/>
+        <w:rPr>
+          <w:sz w:val="28"/>
+          <w:szCs w:val="28"/>
+        </w:rPr>
+      </w:pPr>
+      <w:r>
+        <w:rPr>
+          <w:sz w:val="28"/>
+          <w:szCs w:val="28"/>
+        </w:rPr>
+        <w:t>3) Do not mix financing with operations</w:t>
+      </w:r>
+    </w:p>
+    <w:p>
+      <w:pPr>
+        <w:pStyle w:val="Normal"/>
+        <w:rPr>
+          <w:sz w:val="28"/>
+          <w:szCs w:val="28"/>
+        </w:rPr>
+      </w:pPr>
+      <w:r>
+        <w:rPr>
+          <w:sz w:val="28"/>
+          <w:szCs w:val="28"/>
+        </w:rPr>
+      </w:r>
+    </w:p>
+    <w:p>
+      <w:pPr>
+        <w:pStyle w:val="Normal"/>
+        <w:rPr>
+          <w:sz w:val="28"/>
+          <w:szCs w:val="28"/>
+        </w:rPr>
+      </w:pPr>
+      <w:r>
+        <w:rPr>
+          <w:sz w:val="28"/>
+          <w:szCs w:val="28"/>
+        </w:rPr>
+        <w:t>Operations is concerned with assets (chas flows and market rate).</w:t>
+      </w:r>
+    </w:p>
+    <w:p>
+      <w:pPr>
+        <w:pStyle w:val="Normal"/>
+        <w:rPr>
+          <w:sz w:val="28"/>
+          <w:szCs w:val="28"/>
+        </w:rPr>
+      </w:pPr>
+      <w:r>
+        <w:rPr>
+          <w:sz w:val="28"/>
+          <w:szCs w:val="28"/>
+        </w:rPr>
+        <w:t>Financing is concerned with liabilities (equity + debt).</w:t>
+      </w:r>
+    </w:p>
+    <w:p>
+      <w:pPr>
+        <w:pStyle w:val="Normal"/>
+        <w:rPr>
+          <w:sz w:val="28"/>
+          <w:szCs w:val="28"/>
+        </w:rPr>
+      </w:pPr>
+      <w:r>
+        <w:rPr>
+          <w:sz w:val="28"/>
+          <w:szCs w:val="28"/>
+        </w:rPr>
+      </w:r>
+    </w:p>
+    <w:p>
+      <w:pPr>
+        <w:pStyle w:val="Normal"/>
+        <w:rPr>
+          <w:sz w:val="28"/>
+          <w:szCs w:val="28"/>
+        </w:rPr>
+      </w:pPr>
+      <w:r>
+        <w:rPr>
+          <w:sz w:val="28"/>
+          <w:szCs w:val="28"/>
+        </w:rPr>
+      </w:r>
+    </w:p>
+    <w:p>
+      <w:pPr>
+        <w:pStyle w:val="Normal"/>
+        <w:rPr>
+          <w:sz w:val="28"/>
+          <w:szCs w:val="28"/>
+        </w:rPr>
+      </w:pPr>
+      <w:r>
+        <w:rPr>
+          <w:sz w:val="28"/>
+          <w:szCs w:val="28"/>
+        </w:rPr>
+        <w:t>4) Include the effects of inflation/deflation</w:t>
+      </w:r>
+    </w:p>
+    <w:p>
+      <w:pPr>
+        <w:pStyle w:val="Normal"/>
+        <w:rPr>
+          <w:sz w:val="28"/>
+          <w:szCs w:val="28"/>
+        </w:rPr>
+      </w:pPr>
+      <w:r>
+        <w:rPr>
+          <w:sz w:val="28"/>
+          <w:szCs w:val="28"/>
+        </w:rPr>
+      </w:r>
+    </w:p>
+    <w:p>
+      <w:pPr>
+        <w:pStyle w:val="Normal"/>
+        <w:rPr>
+          <w:sz w:val="28"/>
+          <w:szCs w:val="28"/>
+        </w:rPr>
+      </w:pPr>
+      <w:r>
+        <w:rPr>
+          <w:sz w:val="28"/>
+          <w:szCs w:val="28"/>
+        </w:rPr>
+        <w:t>5) Do not compare projects with unequal lives</w:t>
+      </w:r>
+    </w:p>
+    <w:p>
+      <w:pPr>
+        <w:pStyle w:val="Normal"/>
+        <w:rPr>
+          <w:sz w:val="28"/>
+          <w:szCs w:val="28"/>
+        </w:rPr>
+      </w:pPr>
+      <w:r>
+        <w:rPr>
+          <w:sz w:val="28"/>
+          <w:szCs w:val="28"/>
+        </w:rPr>
+        <w:t>e.g. bonds have finite life, stocks have infinite life.</w:t>
       </w:r>
     </w:p>
     <w:p>

</xml_diff>